<commit_message>
Modificación de informe y video de trayectoria
</commit_message>
<xml_diff>
--- a/LAB1/Informe/Laboratorio #1.docx
+++ b/LAB1/Informe/Laboratorio #1.docx
@@ -63,12 +63,12 @@
             <wp:extent cx="886460" cy="933450"/>
             <wp:effectExtent b="0" l="0" r="0" t="0"/>
             <wp:wrapSquare wrapText="bothSides" distB="0" distT="0" distL="114300" distR="114300"/>
-            <wp:docPr descr="Un dibujo de una persona&#10;&#10;Descripción generada automáticamente con confianza baja" id="10" name="image7.png"/>
+            <wp:docPr descr="Un dibujo de una persona&#10;&#10;Descripción generada automáticamente con confianza baja" id="10" name="image6.png"/>
             <a:graphic>
               <a:graphicData uri="http://schemas.openxmlformats.org/drawingml/2006/picture">
                 <pic:pic>
                   <pic:nvPicPr>
-                    <pic:cNvPr descr="Un dibujo de una persona&#10;&#10;Descripción generada automáticamente con confianza baja" id="0" name="image7.png"/>
+                    <pic:cNvPr descr="Un dibujo de una persona&#10;&#10;Descripción generada automáticamente con confianza baja" id="0" name="image6.png"/>
                     <pic:cNvPicPr preferRelativeResize="0"/>
                   </pic:nvPicPr>
                   <pic:blipFill>
@@ -541,7 +541,7 @@
           <w:vertAlign w:val="baseline"/>
           <w:rtl w:val="0"/>
         </w:rPr>
-        <w:t xml:space="preserve">En el presente informe laboratorio se presenta los resultados de identificar los tipos de movimiento en el espacio y su utilidad al momento de manipular estos equipos, así como la calibración de herramientas y el manejo de los tipos de datos usados en RobotStudio.</w:t>
+        <w:t xml:space="preserve">En el presente informe laboratorio se presentan los resultados de identificar los tipos de movimiento en el espacio y su utilidad al momento de manipular estos equipos, así como la calibración de herramientas y el manejo de los tipos de datos usados en RobotStudio.</w:t>
       </w:r>
     </w:p>
     <w:p>
@@ -1244,12 +1244,12 @@
           <wp:inline distB="0" distT="0" distL="0" distR="0">
             <wp:extent cx="2999789" cy="1670050"/>
             <wp:effectExtent b="0" l="0" r="0" t="0"/>
-            <wp:docPr id="12" name="image3.png"/>
+            <wp:docPr id="12" name="image2.png"/>
             <a:graphic>
               <a:graphicData uri="http://schemas.openxmlformats.org/drawingml/2006/picture">
                 <pic:pic>
                   <pic:nvPicPr>
-                    <pic:cNvPr id="0" name="image3.png"/>
+                    <pic:cNvPr id="0" name="image2.png"/>
                     <pic:cNvPicPr preferRelativeResize="0"/>
                   </pic:nvPicPr>
                   <pic:blipFill>
@@ -1500,12 +1500,12 @@
           <wp:inline distB="0" distT="0" distL="0" distR="0">
             <wp:extent cx="2236937" cy="2150693"/>
             <wp:effectExtent b="0" l="0" r="0" t="0"/>
-            <wp:docPr id="11" name="image5.png"/>
+            <wp:docPr id="11" name="image7.png"/>
             <a:graphic>
               <a:graphicData uri="http://schemas.openxmlformats.org/drawingml/2006/picture">
                 <pic:pic>
                   <pic:nvPicPr>
-                    <pic:cNvPr id="0" name="image5.png"/>
+                    <pic:cNvPr id="0" name="image7.png"/>
                     <pic:cNvPicPr preferRelativeResize="0"/>
                   </pic:nvPicPr>
                   <pic:blipFill>
@@ -1756,12 +1756,12 @@
           <wp:inline distB="0" distT="0" distL="0" distR="0">
             <wp:extent cx="1945418" cy="2032365"/>
             <wp:effectExtent b="0" l="0" r="0" t="0"/>
-            <wp:docPr id="14" name="image11.png"/>
+            <wp:docPr id="14" name="image5.png"/>
             <a:graphic>
               <a:graphicData uri="http://schemas.openxmlformats.org/drawingml/2006/picture">
                 <pic:pic>
                   <pic:nvPicPr>
-                    <pic:cNvPr id="0" name="image11.png"/>
+                    <pic:cNvPr id="0" name="image5.png"/>
                     <pic:cNvPicPr preferRelativeResize="0"/>
                   </pic:nvPicPr>
                   <pic:blipFill>
@@ -2181,12 +2181,12 @@
           <wp:inline distB="114300" distT="114300" distL="114300" distR="114300">
             <wp:extent cx="1876425" cy="1428750"/>
             <wp:effectExtent b="0" l="0" r="0" t="0"/>
-            <wp:docPr id="17" name="image9.png"/>
+            <wp:docPr id="17" name="image4.png"/>
             <a:graphic>
               <a:graphicData uri="http://schemas.openxmlformats.org/drawingml/2006/picture">
                 <pic:pic>
                   <pic:nvPicPr>
-                    <pic:cNvPr id="0" name="image9.png"/>
+                    <pic:cNvPr id="0" name="image4.png"/>
                     <pic:cNvPicPr preferRelativeResize="0"/>
                   </pic:nvPicPr>
                   <pic:blipFill>
@@ -3069,12 +3069,12 @@
           <wp:inline distB="114300" distT="114300" distL="114300" distR="114300">
             <wp:extent cx="1395413" cy="1738145"/>
             <wp:effectExtent b="0" l="0" r="0" t="0"/>
-            <wp:docPr id="18" name="image6.png"/>
+            <wp:docPr id="18" name="image10.png"/>
             <a:graphic>
               <a:graphicData uri="http://schemas.openxmlformats.org/drawingml/2006/picture">
                 <pic:pic>
                   <pic:nvPicPr>
-                    <pic:cNvPr id="0" name="image6.png"/>
+                    <pic:cNvPr id="0" name="image10.png"/>
                     <pic:cNvPicPr preferRelativeResize="0"/>
                   </pic:nvPicPr>
                   <pic:blipFill>
@@ -3201,12 +3201,12 @@
           <wp:inline distB="114300" distT="114300" distL="114300" distR="114300">
             <wp:extent cx="3583891" cy="2611988"/>
             <wp:effectExtent b="0" l="0" r="0" t="0"/>
-            <wp:docPr id="19" name="image10.png"/>
+            <wp:docPr id="19" name="image9.png"/>
             <a:graphic>
               <a:graphicData uri="http://schemas.openxmlformats.org/drawingml/2006/picture">
                 <pic:pic>
                   <pic:nvPicPr>
-                    <pic:cNvPr id="0" name="image10.png"/>
+                    <pic:cNvPr id="0" name="image9.png"/>
                     <pic:cNvPicPr preferRelativeResize="0"/>
                   </pic:nvPicPr>
                   <pic:blipFill>
@@ -3611,12 +3611,12 @@
           <wp:inline distB="0" distT="0" distL="0" distR="0">
             <wp:extent cx="1713367" cy="2729198"/>
             <wp:effectExtent b="0" l="0" r="0" t="0"/>
-            <wp:docPr id="13" name="image4.png"/>
+            <wp:docPr id="13" name="image3.png"/>
             <a:graphic>
               <a:graphicData uri="http://schemas.openxmlformats.org/drawingml/2006/picture">
                 <pic:pic>
                   <pic:nvPicPr>
-                    <pic:cNvPr id="0" name="image4.png"/>
+                    <pic:cNvPr id="0" name="image3.png"/>
                     <pic:cNvPicPr preferRelativeResize="0"/>
                   </pic:nvPicPr>
                   <pic:blipFill>
@@ -4017,12 +4017,12 @@
           <wp:inline distB="0" distT="0" distL="0" distR="0">
             <wp:extent cx="3148163" cy="1873295"/>
             <wp:effectExtent b="0" l="0" r="0" t="0"/>
-            <wp:docPr descr="Forma&#10;&#10;Descripción generada automáticamente" id="16" name="image1.png"/>
+            <wp:docPr descr="Forma&#10;&#10;Descripción generada automáticamente" id="16" name="image11.png"/>
             <a:graphic>
               <a:graphicData uri="http://schemas.openxmlformats.org/drawingml/2006/picture">
                 <pic:pic>
                   <pic:nvPicPr>
-                    <pic:cNvPr descr="Forma&#10;&#10;Descripción generada automáticamente" id="0" name="image1.png"/>
+                    <pic:cNvPr descr="Forma&#10;&#10;Descripción generada automáticamente" id="0" name="image11.png"/>
                     <pic:cNvPicPr preferRelativeResize="0"/>
                   </pic:nvPicPr>
                   <pic:blipFill>
@@ -4300,12 +4300,12 @@
           <wp:inline distB="0" distT="0" distL="0" distR="0">
             <wp:extent cx="2751642" cy="1648557"/>
             <wp:effectExtent b="0" l="0" r="0" t="0"/>
-            <wp:docPr id="15" name="image2.png"/>
+            <wp:docPr id="15" name="image1.png"/>
             <a:graphic>
               <a:graphicData uri="http://schemas.openxmlformats.org/drawingml/2006/picture">
                 <pic:pic>
                   <pic:nvPicPr>
-                    <pic:cNvPr id="0" name="image2.png"/>
+                    <pic:cNvPr id="0" name="image1.png"/>
                     <pic:cNvPicPr preferRelativeResize="0"/>
                   </pic:nvPicPr>
                   <pic:blipFill>
@@ -5956,7 +5956,7 @@
 
 <file path=customXML/item1.xml><?xml version="1.0" encoding="utf-8"?>
 <go:gDocsCustomXmlDataStorage xmlns:go="http://customooxmlschemas.google.com/" xmlns:r="http://schemas.openxmlformats.org/officeDocument/2006/relationships">
-  <go:docsCustomData xmlns:go="http://customooxmlschemas.google.com/" roundtripDataSignature="AMtx7mgTtsCba/sCaNlNXPf2eqk8grfXyw==">AMUW2mWWOg6aTJKuAfk8t6D7cltm2ZtJnhWKI2t47dgAgrI3NvlD3T9BYnahOFxWyPxaDvUyot6eRlNHHADcoOZMI1DRmbEI4k5cBY3yUw6sa3pb8SX9NXY=</go:docsCustomData>
+  <go:docsCustomData xmlns:go="http://customooxmlschemas.google.com/" roundtripDataSignature="AMtx7mgTtsCba/sCaNlNXPf2eqk8grfXyw==">AMUW2mWjetKi060aer+qF3ig/192K3kVP3GbDZ+a3fVxMXsvP+TNZFk/AUdSJ8gYlAGnpSiEeDiaA1fTs7keV7wwhi8rFY2BxRb9MhUxSJ0dSJ+FgjhIV7g=</go:docsCustomData>
 </go:gDocsCustomXmlDataStorage>
 </file>
 

</xml_diff>